<commit_message>
Updated gridExtra installation code
</commit_message>
<xml_diff>
--- a/Labs/Source/Lab 2 - Descriptive Statistics.docx
+++ b/Labs/Source/Lab 2 - Descriptive Statistics.docx
@@ -1,6 +1,6 @@
 
 <file path=word/document.xml><?xml version="1.0" encoding="utf-8"?>
-<w:document xmlns:wpc="http://schemas.microsoft.com/office/word/2010/wordprocessingCanvas" xmlns:cx="http://schemas.microsoft.com/office/drawing/2014/chartex" xmlns:cx1="http://schemas.microsoft.com/office/drawing/2015/9/8/chartex" xmlns:cx2="http://schemas.microsoft.com/office/drawing/2015/10/21/chartex" xmlns:cx3="http://schemas.microsoft.com/office/drawing/2016/5/9/chartex" xmlns:cx4="http://schemas.microsoft.com/office/drawing/2016/5/10/chartex" xmlns:cx5="http://schemas.microsoft.com/office/drawing/2016/5/11/chartex" xmlns:mc="http://schemas.openxmlformats.org/markup-compatibility/2006" xmlns:o="urn:schemas-microsoft-com:office:office" xmlns:r="http://schemas.openxmlformats.org/officeDocument/2006/relationships" xmlns:m="http://schemas.openxmlformats.org/officeDocument/2006/math" xmlns:v="urn:schemas-microsoft-com:vml" xmlns:wp14="http://schemas.microsoft.com/office/word/2010/wordprocessingDrawing" xmlns:wp="http://schemas.openxmlformats.org/drawingml/2006/wordprocessingDrawing" xmlns:w10="urn:schemas-microsoft-com:office:word" xmlns:w="http://schemas.openxmlformats.org/wordprocessingml/2006/main" xmlns:w14="http://schemas.microsoft.com/office/word/2010/wordml" xmlns:w15="http://schemas.microsoft.com/office/word/2012/wordml" xmlns:w16se="http://schemas.microsoft.com/office/word/2015/wordml/symex" xmlns:wpg="http://schemas.microsoft.com/office/word/2010/wordprocessingGroup" xmlns:wpi="http://schemas.microsoft.com/office/word/2010/wordprocessingInk" xmlns:wne="http://schemas.microsoft.com/office/word/2006/wordml" xmlns:wps="http://schemas.microsoft.com/office/word/2010/wordprocessingShape" mc:Ignorable="w14 w15 w16se wp14">
+<w:document xmlns:wpc="http://schemas.microsoft.com/office/word/2010/wordprocessingCanvas" xmlns:cx="http://schemas.microsoft.com/office/drawing/2014/chartex" xmlns:cx1="http://schemas.microsoft.com/office/drawing/2015/9/8/chartex" xmlns:cx2="http://schemas.microsoft.com/office/drawing/2015/10/21/chartex" xmlns:cx3="http://schemas.microsoft.com/office/drawing/2016/5/9/chartex" xmlns:cx4="http://schemas.microsoft.com/office/drawing/2016/5/10/chartex" xmlns:cx5="http://schemas.microsoft.com/office/drawing/2016/5/11/chartex" xmlns:cx6="http://schemas.microsoft.com/office/drawing/2016/5/12/chartex" xmlns:cx7="http://schemas.microsoft.com/office/drawing/2016/5/13/chartex" xmlns:cx8="http://schemas.microsoft.com/office/drawing/2016/5/14/chartex" xmlns:mc="http://schemas.openxmlformats.org/markup-compatibility/2006" xmlns:aink="http://schemas.microsoft.com/office/drawing/2016/ink" xmlns:am3d="http://schemas.microsoft.com/office/drawing/2017/model3d" xmlns:o="urn:schemas-microsoft-com:office:office" xmlns:r="http://schemas.openxmlformats.org/officeDocument/2006/relationships" xmlns:m="http://schemas.openxmlformats.org/officeDocument/2006/math" xmlns:v="urn:schemas-microsoft-com:vml" xmlns:wp14="http://schemas.microsoft.com/office/word/2010/wordprocessingDrawing" xmlns:wp="http://schemas.openxmlformats.org/drawingml/2006/wordprocessingDrawing" xmlns:w10="urn:schemas-microsoft-com:office:word" xmlns:w="http://schemas.openxmlformats.org/wordprocessingml/2006/main" xmlns:w14="http://schemas.microsoft.com/office/word/2010/wordml" xmlns:w15="http://schemas.microsoft.com/office/word/2012/wordml" xmlns:w16cid="http://schemas.microsoft.com/office/word/2016/wordml/cid" xmlns:w16se="http://schemas.microsoft.com/office/word/2015/wordml/symex" xmlns:wpg="http://schemas.microsoft.com/office/word/2010/wordprocessingGroup" xmlns:wpi="http://schemas.microsoft.com/office/word/2010/wordprocessingInk" xmlns:wne="http://schemas.microsoft.com/office/word/2006/wordml" xmlns:wps="http://schemas.microsoft.com/office/word/2010/wordprocessingShape" mc:Ignorable="w14 w15 w16se w16cid wp14">
   <w:body>
     <w:p>
       <w:pPr>
@@ -2208,7 +2208,7 @@
         <w:t>gridExtra</w:t>
       </w:r>
       <w:r>
-        <w:t xml:space="preserve"> library and define as function named </w:t>
+        <w:t xml:space="preserve"> library and define a function named </w:t>
       </w:r>
       <w:r>
         <w:rPr>
@@ -2224,6 +2224,36 @@
       <w:pPr>
         <w:spacing w:after="0"/>
         <w:ind w:left="720"/>
+        <w:rPr>
+          <w:rFonts w:ascii="Courier New" w:hAnsi="Courier New" w:cs="Courier New"/>
+          <w:sz w:val="20"/>
+          <w:szCs w:val="20"/>
+        </w:rPr>
+      </w:pPr>
+      <w:r>
+        <w:rPr>
+          <w:rFonts w:ascii="Courier New" w:hAnsi="Courier New" w:cs="Courier New"/>
+          <w:sz w:val="20"/>
+          <w:szCs w:val="20"/>
+        </w:rPr>
+        <w:t>options(repos = c(CRAN = "http://cran.rstudio.com"))</w:t>
+      </w:r>
+    </w:p>
+    <w:p>
+      <w:pPr>
+        <w:spacing w:after="0"/>
+        <w:ind w:left="720"/>
+        <w:rPr>
+          <w:rFonts w:ascii="Courier New" w:hAnsi="Courier New" w:cs="Courier New"/>
+          <w:sz w:val="20"/>
+          <w:szCs w:val="20"/>
+        </w:rPr>
+      </w:pPr>
+    </w:p>
+    <w:p>
+      <w:pPr>
+        <w:spacing w:after="0"/>
+        <w:ind w:left="720"/>
       </w:pPr>
       <w:r>
         <w:rPr>
@@ -2250,7 +2280,6 @@
           <w:sz w:val="20"/>
           <w:szCs w:val="20"/>
         </w:rPr>
-        <w:lastRenderedPageBreak/>
         <w:t>plot</w:t>
       </w:r>
       <w:r>
@@ -4726,8 +4755,6 @@
           <w:sz w:val="20"/>
         </w:rPr>
       </w:pPr>
-      <w:bookmarkStart w:id="0" w:name="_GoBack"/>
-      <w:bookmarkEnd w:id="0"/>
       <w:r>
         <w:rPr>
           <w:rFonts w:ascii="Courier New" w:hAnsi="Courier New" w:cs="Courier New"/>
@@ -5571,6 +5598,8 @@
         </w:rPr>
         <w:t>Summary</w:t>
       </w:r>
+      <w:bookmarkStart w:id="0" w:name="_GoBack"/>
+      <w:bookmarkEnd w:id="0"/>
     </w:p>
     <w:p>
       <w:pPr>
@@ -5625,7 +5654,12 @@
       </w:pPr>
     </w:p>
     <w:sectPr>
-      <w:headerReference w:type="default" r:id="rId18"/>
+      <w:headerReference w:type="even" r:id="rId18"/>
+      <w:headerReference w:type="default" r:id="rId19"/>
+      <w:footerReference w:type="even" r:id="rId20"/>
+      <w:footerReference w:type="default" r:id="rId21"/>
+      <w:headerReference w:type="first" r:id="rId22"/>
+      <w:footerReference w:type="first" r:id="rId23"/>
       <w:pgSz w:w="12240" w:h="15840"/>
       <w:pgMar w:top="1008" w:right="1440" w:bottom="1152" w:left="1440" w:header="576" w:footer="720" w:gutter="0"/>
       <w:cols w:space="720"/>
@@ -5637,7 +5671,7 @@
 </file>
 
 <file path=word/endnotes.xml><?xml version="1.0" encoding="utf-8"?>
-<w:endnotes xmlns:wpc="http://schemas.microsoft.com/office/word/2010/wordprocessingCanvas" xmlns:cx="http://schemas.microsoft.com/office/drawing/2014/chartex" xmlns:cx1="http://schemas.microsoft.com/office/drawing/2015/9/8/chartex" xmlns:cx2="http://schemas.microsoft.com/office/drawing/2015/10/21/chartex" xmlns:cx3="http://schemas.microsoft.com/office/drawing/2016/5/9/chartex" xmlns:cx4="http://schemas.microsoft.com/office/drawing/2016/5/10/chartex" xmlns:cx5="http://schemas.microsoft.com/office/drawing/2016/5/11/chartex" xmlns:mc="http://schemas.openxmlformats.org/markup-compatibility/2006" xmlns:o="urn:schemas-microsoft-com:office:office" xmlns:r="http://schemas.openxmlformats.org/officeDocument/2006/relationships" xmlns:m="http://schemas.openxmlformats.org/officeDocument/2006/math" xmlns:v="urn:schemas-microsoft-com:vml" xmlns:wp14="http://schemas.microsoft.com/office/word/2010/wordprocessingDrawing" xmlns:wp="http://schemas.openxmlformats.org/drawingml/2006/wordprocessingDrawing" xmlns:w10="urn:schemas-microsoft-com:office:word" xmlns:w="http://schemas.openxmlformats.org/wordprocessingml/2006/main" xmlns:w14="http://schemas.microsoft.com/office/word/2010/wordml" xmlns:w15="http://schemas.microsoft.com/office/word/2012/wordml" xmlns:w16se="http://schemas.microsoft.com/office/word/2015/wordml/symex" xmlns:wpg="http://schemas.microsoft.com/office/word/2010/wordprocessingGroup" xmlns:wpi="http://schemas.microsoft.com/office/word/2010/wordprocessingInk" xmlns:wne="http://schemas.microsoft.com/office/word/2006/wordml" xmlns:wps="http://schemas.microsoft.com/office/word/2010/wordprocessingShape" mc:Ignorable="w14 w15 w16se wp14">
+<w:endnotes xmlns:wpc="http://schemas.microsoft.com/office/word/2010/wordprocessingCanvas" xmlns:cx="http://schemas.microsoft.com/office/drawing/2014/chartex" xmlns:cx1="http://schemas.microsoft.com/office/drawing/2015/9/8/chartex" xmlns:cx2="http://schemas.microsoft.com/office/drawing/2015/10/21/chartex" xmlns:cx3="http://schemas.microsoft.com/office/drawing/2016/5/9/chartex" xmlns:cx4="http://schemas.microsoft.com/office/drawing/2016/5/10/chartex" xmlns:cx5="http://schemas.microsoft.com/office/drawing/2016/5/11/chartex" xmlns:cx6="http://schemas.microsoft.com/office/drawing/2016/5/12/chartex" xmlns:cx7="http://schemas.microsoft.com/office/drawing/2016/5/13/chartex" xmlns:cx8="http://schemas.microsoft.com/office/drawing/2016/5/14/chartex" xmlns:mc="http://schemas.openxmlformats.org/markup-compatibility/2006" xmlns:aink="http://schemas.microsoft.com/office/drawing/2016/ink" xmlns:am3d="http://schemas.microsoft.com/office/drawing/2017/model3d" xmlns:o="urn:schemas-microsoft-com:office:office" xmlns:r="http://schemas.openxmlformats.org/officeDocument/2006/relationships" xmlns:m="http://schemas.openxmlformats.org/officeDocument/2006/math" xmlns:v="urn:schemas-microsoft-com:vml" xmlns:wp14="http://schemas.microsoft.com/office/word/2010/wordprocessingDrawing" xmlns:wp="http://schemas.openxmlformats.org/drawingml/2006/wordprocessingDrawing" xmlns:w10="urn:schemas-microsoft-com:office:word" xmlns:w="http://schemas.openxmlformats.org/wordprocessingml/2006/main" xmlns:w14="http://schemas.microsoft.com/office/word/2010/wordml" xmlns:w15="http://schemas.microsoft.com/office/word/2012/wordml" xmlns:w16cid="http://schemas.microsoft.com/office/word/2016/wordml/cid" xmlns:w16se="http://schemas.microsoft.com/office/word/2015/wordml/symex" xmlns:wpg="http://schemas.microsoft.com/office/word/2010/wordprocessingGroup" xmlns:wpi="http://schemas.microsoft.com/office/word/2010/wordprocessingInk" xmlns:wne="http://schemas.microsoft.com/office/word/2006/wordml" xmlns:wps="http://schemas.microsoft.com/office/word/2010/wordprocessingShape" mc:Ignorable="w14 w15 w16se w16cid wp14">
   <w:endnote w:type="separator" w:id="-1">
     <w:p>
       <w:pPr>
@@ -5661,8 +5695,38 @@
 </w:endnotes>
 </file>
 
+<file path=word/footer1.xml><?xml version="1.0" encoding="utf-8"?>
+<w:ftr xmlns:wpc="http://schemas.microsoft.com/office/word/2010/wordprocessingCanvas" xmlns:cx="http://schemas.microsoft.com/office/drawing/2014/chartex" xmlns:cx1="http://schemas.microsoft.com/office/drawing/2015/9/8/chartex" xmlns:cx2="http://schemas.microsoft.com/office/drawing/2015/10/21/chartex" xmlns:cx3="http://schemas.microsoft.com/office/drawing/2016/5/9/chartex" xmlns:cx4="http://schemas.microsoft.com/office/drawing/2016/5/10/chartex" xmlns:cx5="http://schemas.microsoft.com/office/drawing/2016/5/11/chartex" xmlns:cx6="http://schemas.microsoft.com/office/drawing/2016/5/12/chartex" xmlns:cx7="http://schemas.microsoft.com/office/drawing/2016/5/13/chartex" xmlns:cx8="http://schemas.microsoft.com/office/drawing/2016/5/14/chartex" xmlns:mc="http://schemas.openxmlformats.org/markup-compatibility/2006" xmlns:aink="http://schemas.microsoft.com/office/drawing/2016/ink" xmlns:am3d="http://schemas.microsoft.com/office/drawing/2017/model3d" xmlns:o="urn:schemas-microsoft-com:office:office" xmlns:r="http://schemas.openxmlformats.org/officeDocument/2006/relationships" xmlns:m="http://schemas.openxmlformats.org/officeDocument/2006/math" xmlns:v="urn:schemas-microsoft-com:vml" xmlns:wp14="http://schemas.microsoft.com/office/word/2010/wordprocessingDrawing" xmlns:wp="http://schemas.openxmlformats.org/drawingml/2006/wordprocessingDrawing" xmlns:w10="urn:schemas-microsoft-com:office:word" xmlns:w="http://schemas.openxmlformats.org/wordprocessingml/2006/main" xmlns:w14="http://schemas.microsoft.com/office/word/2010/wordml" xmlns:w15="http://schemas.microsoft.com/office/word/2012/wordml" xmlns:w16cid="http://schemas.microsoft.com/office/word/2016/wordml/cid" xmlns:w16se="http://schemas.microsoft.com/office/word/2015/wordml/symex" xmlns:wpg="http://schemas.microsoft.com/office/word/2010/wordprocessingGroup" xmlns:wpi="http://schemas.microsoft.com/office/word/2010/wordprocessingInk" xmlns:wne="http://schemas.microsoft.com/office/word/2006/wordml" xmlns:wps="http://schemas.microsoft.com/office/word/2010/wordprocessingShape" mc:Ignorable="w14 w15 w16se w16cid wp14">
+  <w:p>
+    <w:pPr>
+      <w:pStyle w:val="Footer"/>
+    </w:pPr>
+  </w:p>
+</w:ftr>
+</file>
+
+<file path=word/footer2.xml><?xml version="1.0" encoding="utf-8"?>
+<w:ftr xmlns:wpc="http://schemas.microsoft.com/office/word/2010/wordprocessingCanvas" xmlns:cx="http://schemas.microsoft.com/office/drawing/2014/chartex" xmlns:cx1="http://schemas.microsoft.com/office/drawing/2015/9/8/chartex" xmlns:cx2="http://schemas.microsoft.com/office/drawing/2015/10/21/chartex" xmlns:cx3="http://schemas.microsoft.com/office/drawing/2016/5/9/chartex" xmlns:cx4="http://schemas.microsoft.com/office/drawing/2016/5/10/chartex" xmlns:cx5="http://schemas.microsoft.com/office/drawing/2016/5/11/chartex" xmlns:cx6="http://schemas.microsoft.com/office/drawing/2016/5/12/chartex" xmlns:cx7="http://schemas.microsoft.com/office/drawing/2016/5/13/chartex" xmlns:cx8="http://schemas.microsoft.com/office/drawing/2016/5/14/chartex" xmlns:mc="http://schemas.openxmlformats.org/markup-compatibility/2006" xmlns:aink="http://schemas.microsoft.com/office/drawing/2016/ink" xmlns:am3d="http://schemas.microsoft.com/office/drawing/2017/model3d" xmlns:o="urn:schemas-microsoft-com:office:office" xmlns:r="http://schemas.openxmlformats.org/officeDocument/2006/relationships" xmlns:m="http://schemas.openxmlformats.org/officeDocument/2006/math" xmlns:v="urn:schemas-microsoft-com:vml" xmlns:wp14="http://schemas.microsoft.com/office/word/2010/wordprocessingDrawing" xmlns:wp="http://schemas.openxmlformats.org/drawingml/2006/wordprocessingDrawing" xmlns:w10="urn:schemas-microsoft-com:office:word" xmlns:w="http://schemas.openxmlformats.org/wordprocessingml/2006/main" xmlns:w14="http://schemas.microsoft.com/office/word/2010/wordml" xmlns:w15="http://schemas.microsoft.com/office/word/2012/wordml" xmlns:w16cid="http://schemas.microsoft.com/office/word/2016/wordml/cid" xmlns:w16se="http://schemas.microsoft.com/office/word/2015/wordml/symex" xmlns:wpg="http://schemas.microsoft.com/office/word/2010/wordprocessingGroup" xmlns:wpi="http://schemas.microsoft.com/office/word/2010/wordprocessingInk" xmlns:wne="http://schemas.microsoft.com/office/word/2006/wordml" xmlns:wps="http://schemas.microsoft.com/office/word/2010/wordprocessingShape" mc:Ignorable="w14 w15 w16se w16cid wp14">
+  <w:p>
+    <w:pPr>
+      <w:pStyle w:val="Footer"/>
+    </w:pPr>
+  </w:p>
+</w:ftr>
+</file>
+
+<file path=word/footer3.xml><?xml version="1.0" encoding="utf-8"?>
+<w:ftr xmlns:wpc="http://schemas.microsoft.com/office/word/2010/wordprocessingCanvas" xmlns:cx="http://schemas.microsoft.com/office/drawing/2014/chartex" xmlns:cx1="http://schemas.microsoft.com/office/drawing/2015/9/8/chartex" xmlns:cx2="http://schemas.microsoft.com/office/drawing/2015/10/21/chartex" xmlns:cx3="http://schemas.microsoft.com/office/drawing/2016/5/9/chartex" xmlns:cx4="http://schemas.microsoft.com/office/drawing/2016/5/10/chartex" xmlns:cx5="http://schemas.microsoft.com/office/drawing/2016/5/11/chartex" xmlns:cx6="http://schemas.microsoft.com/office/drawing/2016/5/12/chartex" xmlns:cx7="http://schemas.microsoft.com/office/drawing/2016/5/13/chartex" xmlns:cx8="http://schemas.microsoft.com/office/drawing/2016/5/14/chartex" xmlns:mc="http://schemas.openxmlformats.org/markup-compatibility/2006" xmlns:aink="http://schemas.microsoft.com/office/drawing/2016/ink" xmlns:am3d="http://schemas.microsoft.com/office/drawing/2017/model3d" xmlns:o="urn:schemas-microsoft-com:office:office" xmlns:r="http://schemas.openxmlformats.org/officeDocument/2006/relationships" xmlns:m="http://schemas.openxmlformats.org/officeDocument/2006/math" xmlns:v="urn:schemas-microsoft-com:vml" xmlns:wp14="http://schemas.microsoft.com/office/word/2010/wordprocessingDrawing" xmlns:wp="http://schemas.openxmlformats.org/drawingml/2006/wordprocessingDrawing" xmlns:w10="urn:schemas-microsoft-com:office:word" xmlns:w="http://schemas.openxmlformats.org/wordprocessingml/2006/main" xmlns:w14="http://schemas.microsoft.com/office/word/2010/wordml" xmlns:w15="http://schemas.microsoft.com/office/word/2012/wordml" xmlns:w16cid="http://schemas.microsoft.com/office/word/2016/wordml/cid" xmlns:w16se="http://schemas.microsoft.com/office/word/2015/wordml/symex" xmlns:wpg="http://schemas.microsoft.com/office/word/2010/wordprocessingGroup" xmlns:wpi="http://schemas.microsoft.com/office/word/2010/wordprocessingInk" xmlns:wne="http://schemas.microsoft.com/office/word/2006/wordml" xmlns:wps="http://schemas.microsoft.com/office/word/2010/wordprocessingShape" mc:Ignorable="w14 w15 w16se w16cid wp14">
+  <w:p>
+    <w:pPr>
+      <w:pStyle w:val="Footer"/>
+    </w:pPr>
+  </w:p>
+</w:ftr>
+</file>
+
 <file path=word/footnotes.xml><?xml version="1.0" encoding="utf-8"?>
-<w:footnotes xmlns:wpc="http://schemas.microsoft.com/office/word/2010/wordprocessingCanvas" xmlns:cx="http://schemas.microsoft.com/office/drawing/2014/chartex" xmlns:cx1="http://schemas.microsoft.com/office/drawing/2015/9/8/chartex" xmlns:cx2="http://schemas.microsoft.com/office/drawing/2015/10/21/chartex" xmlns:cx3="http://schemas.microsoft.com/office/drawing/2016/5/9/chartex" xmlns:cx4="http://schemas.microsoft.com/office/drawing/2016/5/10/chartex" xmlns:cx5="http://schemas.microsoft.com/office/drawing/2016/5/11/chartex" xmlns:mc="http://schemas.openxmlformats.org/markup-compatibility/2006" xmlns:o="urn:schemas-microsoft-com:office:office" xmlns:r="http://schemas.openxmlformats.org/officeDocument/2006/relationships" xmlns:m="http://schemas.openxmlformats.org/officeDocument/2006/math" xmlns:v="urn:schemas-microsoft-com:vml" xmlns:wp14="http://schemas.microsoft.com/office/word/2010/wordprocessingDrawing" xmlns:wp="http://schemas.openxmlformats.org/drawingml/2006/wordprocessingDrawing" xmlns:w10="urn:schemas-microsoft-com:office:word" xmlns:w="http://schemas.openxmlformats.org/wordprocessingml/2006/main" xmlns:w14="http://schemas.microsoft.com/office/word/2010/wordml" xmlns:w15="http://schemas.microsoft.com/office/word/2012/wordml" xmlns:w16se="http://schemas.microsoft.com/office/word/2015/wordml/symex" xmlns:wpg="http://schemas.microsoft.com/office/word/2010/wordprocessingGroup" xmlns:wpi="http://schemas.microsoft.com/office/word/2010/wordprocessingInk" xmlns:wne="http://schemas.microsoft.com/office/word/2006/wordml" xmlns:wps="http://schemas.microsoft.com/office/word/2010/wordprocessingShape" mc:Ignorable="w14 w15 w16se wp14">
+<w:footnotes xmlns:wpc="http://schemas.microsoft.com/office/word/2010/wordprocessingCanvas" xmlns:cx="http://schemas.microsoft.com/office/drawing/2014/chartex" xmlns:cx1="http://schemas.microsoft.com/office/drawing/2015/9/8/chartex" xmlns:cx2="http://schemas.microsoft.com/office/drawing/2015/10/21/chartex" xmlns:cx3="http://schemas.microsoft.com/office/drawing/2016/5/9/chartex" xmlns:cx4="http://schemas.microsoft.com/office/drawing/2016/5/10/chartex" xmlns:cx5="http://schemas.microsoft.com/office/drawing/2016/5/11/chartex" xmlns:cx6="http://schemas.microsoft.com/office/drawing/2016/5/12/chartex" xmlns:cx7="http://schemas.microsoft.com/office/drawing/2016/5/13/chartex" xmlns:cx8="http://schemas.microsoft.com/office/drawing/2016/5/14/chartex" xmlns:mc="http://schemas.openxmlformats.org/markup-compatibility/2006" xmlns:aink="http://schemas.microsoft.com/office/drawing/2016/ink" xmlns:am3d="http://schemas.microsoft.com/office/drawing/2017/model3d" xmlns:o="urn:schemas-microsoft-com:office:office" xmlns:r="http://schemas.openxmlformats.org/officeDocument/2006/relationships" xmlns:m="http://schemas.openxmlformats.org/officeDocument/2006/math" xmlns:v="urn:schemas-microsoft-com:vml" xmlns:wp14="http://schemas.microsoft.com/office/word/2010/wordprocessingDrawing" xmlns:wp="http://schemas.openxmlformats.org/drawingml/2006/wordprocessingDrawing" xmlns:w10="urn:schemas-microsoft-com:office:word" xmlns:w="http://schemas.openxmlformats.org/wordprocessingml/2006/main" xmlns:w14="http://schemas.microsoft.com/office/word/2010/wordml" xmlns:w15="http://schemas.microsoft.com/office/word/2012/wordml" xmlns:w16cid="http://schemas.microsoft.com/office/word/2016/wordml/cid" xmlns:w16se="http://schemas.microsoft.com/office/word/2015/wordml/symex" xmlns:wpg="http://schemas.microsoft.com/office/word/2010/wordprocessingGroup" xmlns:wpi="http://schemas.microsoft.com/office/word/2010/wordprocessingInk" xmlns:wne="http://schemas.microsoft.com/office/word/2006/wordml" xmlns:wps="http://schemas.microsoft.com/office/word/2010/wordprocessingShape" mc:Ignorable="w14 w15 w16se w16cid wp14">
   <w:footnote w:type="separator" w:id="-1">
     <w:p>
       <w:pPr>
@@ -5687,7 +5751,17 @@
 </file>
 
 <file path=word/header1.xml><?xml version="1.0" encoding="utf-8"?>
-<w:hdr xmlns:wpc="http://schemas.microsoft.com/office/word/2010/wordprocessingCanvas" xmlns:cx="http://schemas.microsoft.com/office/drawing/2014/chartex" xmlns:cx1="http://schemas.microsoft.com/office/drawing/2015/9/8/chartex" xmlns:cx2="http://schemas.microsoft.com/office/drawing/2015/10/21/chartex" xmlns:cx3="http://schemas.microsoft.com/office/drawing/2016/5/9/chartex" xmlns:cx4="http://schemas.microsoft.com/office/drawing/2016/5/10/chartex" xmlns:cx5="http://schemas.microsoft.com/office/drawing/2016/5/11/chartex" xmlns:mc="http://schemas.openxmlformats.org/markup-compatibility/2006" xmlns:o="urn:schemas-microsoft-com:office:office" xmlns:r="http://schemas.openxmlformats.org/officeDocument/2006/relationships" xmlns:m="http://schemas.openxmlformats.org/officeDocument/2006/math" xmlns:v="urn:schemas-microsoft-com:vml" xmlns:wp14="http://schemas.microsoft.com/office/word/2010/wordprocessingDrawing" xmlns:wp="http://schemas.openxmlformats.org/drawingml/2006/wordprocessingDrawing" xmlns:w10="urn:schemas-microsoft-com:office:word" xmlns:w="http://schemas.openxmlformats.org/wordprocessingml/2006/main" xmlns:w14="http://schemas.microsoft.com/office/word/2010/wordml" xmlns:w15="http://schemas.microsoft.com/office/word/2012/wordml" xmlns:w16se="http://schemas.microsoft.com/office/word/2015/wordml/symex" xmlns:wpg="http://schemas.microsoft.com/office/word/2010/wordprocessingGroup" xmlns:wpi="http://schemas.microsoft.com/office/word/2010/wordprocessingInk" xmlns:wne="http://schemas.microsoft.com/office/word/2006/wordml" xmlns:wps="http://schemas.microsoft.com/office/word/2010/wordprocessingShape" mc:Ignorable="w14 w15 w16se wp14">
+<w:hdr xmlns:wpc="http://schemas.microsoft.com/office/word/2010/wordprocessingCanvas" xmlns:cx="http://schemas.microsoft.com/office/drawing/2014/chartex" xmlns:cx1="http://schemas.microsoft.com/office/drawing/2015/9/8/chartex" xmlns:cx2="http://schemas.microsoft.com/office/drawing/2015/10/21/chartex" xmlns:cx3="http://schemas.microsoft.com/office/drawing/2016/5/9/chartex" xmlns:cx4="http://schemas.microsoft.com/office/drawing/2016/5/10/chartex" xmlns:cx5="http://schemas.microsoft.com/office/drawing/2016/5/11/chartex" xmlns:cx6="http://schemas.microsoft.com/office/drawing/2016/5/12/chartex" xmlns:cx7="http://schemas.microsoft.com/office/drawing/2016/5/13/chartex" xmlns:cx8="http://schemas.microsoft.com/office/drawing/2016/5/14/chartex" xmlns:mc="http://schemas.openxmlformats.org/markup-compatibility/2006" xmlns:aink="http://schemas.microsoft.com/office/drawing/2016/ink" xmlns:am3d="http://schemas.microsoft.com/office/drawing/2017/model3d" xmlns:o="urn:schemas-microsoft-com:office:office" xmlns:r="http://schemas.openxmlformats.org/officeDocument/2006/relationships" xmlns:m="http://schemas.openxmlformats.org/officeDocument/2006/math" xmlns:v="urn:schemas-microsoft-com:vml" xmlns:wp14="http://schemas.microsoft.com/office/word/2010/wordprocessingDrawing" xmlns:wp="http://schemas.openxmlformats.org/drawingml/2006/wordprocessingDrawing" xmlns:w10="urn:schemas-microsoft-com:office:word" xmlns:w="http://schemas.openxmlformats.org/wordprocessingml/2006/main" xmlns:w14="http://schemas.microsoft.com/office/word/2010/wordml" xmlns:w15="http://schemas.microsoft.com/office/word/2012/wordml" xmlns:w16cid="http://schemas.microsoft.com/office/word/2016/wordml/cid" xmlns:w16se="http://schemas.microsoft.com/office/word/2015/wordml/symex" xmlns:wpg="http://schemas.microsoft.com/office/word/2010/wordprocessingGroup" xmlns:wpi="http://schemas.microsoft.com/office/word/2010/wordprocessingInk" xmlns:wne="http://schemas.microsoft.com/office/word/2006/wordml" xmlns:wps="http://schemas.microsoft.com/office/word/2010/wordprocessingShape" mc:Ignorable="w14 w15 w16se w16cid wp14">
+  <w:p>
+    <w:pPr>
+      <w:pStyle w:val="Header"/>
+    </w:pPr>
+  </w:p>
+</w:hdr>
+</file>
+
+<file path=word/header2.xml><?xml version="1.0" encoding="utf-8"?>
+<w:hdr xmlns:wpc="http://schemas.microsoft.com/office/word/2010/wordprocessingCanvas" xmlns:cx="http://schemas.microsoft.com/office/drawing/2014/chartex" xmlns:cx1="http://schemas.microsoft.com/office/drawing/2015/9/8/chartex" xmlns:cx2="http://schemas.microsoft.com/office/drawing/2015/10/21/chartex" xmlns:cx3="http://schemas.microsoft.com/office/drawing/2016/5/9/chartex" xmlns:cx4="http://schemas.microsoft.com/office/drawing/2016/5/10/chartex" xmlns:cx5="http://schemas.microsoft.com/office/drawing/2016/5/11/chartex" xmlns:cx6="http://schemas.microsoft.com/office/drawing/2016/5/12/chartex" xmlns:cx7="http://schemas.microsoft.com/office/drawing/2016/5/13/chartex" xmlns:cx8="http://schemas.microsoft.com/office/drawing/2016/5/14/chartex" xmlns:mc="http://schemas.openxmlformats.org/markup-compatibility/2006" xmlns:aink="http://schemas.microsoft.com/office/drawing/2016/ink" xmlns:am3d="http://schemas.microsoft.com/office/drawing/2017/model3d" xmlns:o="urn:schemas-microsoft-com:office:office" xmlns:r="http://schemas.openxmlformats.org/officeDocument/2006/relationships" xmlns:m="http://schemas.openxmlformats.org/officeDocument/2006/math" xmlns:v="urn:schemas-microsoft-com:vml" xmlns:wp14="http://schemas.microsoft.com/office/word/2010/wordprocessingDrawing" xmlns:wp="http://schemas.openxmlformats.org/drawingml/2006/wordprocessingDrawing" xmlns:w10="urn:schemas-microsoft-com:office:word" xmlns:w="http://schemas.openxmlformats.org/wordprocessingml/2006/main" xmlns:w14="http://schemas.microsoft.com/office/word/2010/wordml" xmlns:w15="http://schemas.microsoft.com/office/word/2012/wordml" xmlns:w16cid="http://schemas.microsoft.com/office/word/2016/wordml/cid" xmlns:w16se="http://schemas.microsoft.com/office/word/2015/wordml/symex" xmlns:wpg="http://schemas.microsoft.com/office/word/2010/wordprocessingGroup" xmlns:wpi="http://schemas.microsoft.com/office/word/2010/wordprocessingInk" xmlns:wne="http://schemas.microsoft.com/office/word/2006/wordml" xmlns:wps="http://schemas.microsoft.com/office/word/2010/wordprocessingShape" mc:Ignorable="w14 w15 w16se w16cid wp14">
   <w:p>
     <w:pPr>
       <w:pStyle w:val="Header"/>
@@ -5706,8 +5780,18 @@
 </w:hdr>
 </file>
 
+<file path=word/header3.xml><?xml version="1.0" encoding="utf-8"?>
+<w:hdr xmlns:wpc="http://schemas.microsoft.com/office/word/2010/wordprocessingCanvas" xmlns:cx="http://schemas.microsoft.com/office/drawing/2014/chartex" xmlns:cx1="http://schemas.microsoft.com/office/drawing/2015/9/8/chartex" xmlns:cx2="http://schemas.microsoft.com/office/drawing/2015/10/21/chartex" xmlns:cx3="http://schemas.microsoft.com/office/drawing/2016/5/9/chartex" xmlns:cx4="http://schemas.microsoft.com/office/drawing/2016/5/10/chartex" xmlns:cx5="http://schemas.microsoft.com/office/drawing/2016/5/11/chartex" xmlns:cx6="http://schemas.microsoft.com/office/drawing/2016/5/12/chartex" xmlns:cx7="http://schemas.microsoft.com/office/drawing/2016/5/13/chartex" xmlns:cx8="http://schemas.microsoft.com/office/drawing/2016/5/14/chartex" xmlns:mc="http://schemas.openxmlformats.org/markup-compatibility/2006" xmlns:aink="http://schemas.microsoft.com/office/drawing/2016/ink" xmlns:am3d="http://schemas.microsoft.com/office/drawing/2017/model3d" xmlns:o="urn:schemas-microsoft-com:office:office" xmlns:r="http://schemas.openxmlformats.org/officeDocument/2006/relationships" xmlns:m="http://schemas.openxmlformats.org/officeDocument/2006/math" xmlns:v="urn:schemas-microsoft-com:vml" xmlns:wp14="http://schemas.microsoft.com/office/word/2010/wordprocessingDrawing" xmlns:wp="http://schemas.openxmlformats.org/drawingml/2006/wordprocessingDrawing" xmlns:w10="urn:schemas-microsoft-com:office:word" xmlns:w="http://schemas.openxmlformats.org/wordprocessingml/2006/main" xmlns:w14="http://schemas.microsoft.com/office/word/2010/wordml" xmlns:w15="http://schemas.microsoft.com/office/word/2012/wordml" xmlns:w16cid="http://schemas.microsoft.com/office/word/2016/wordml/cid" xmlns:w16se="http://schemas.microsoft.com/office/word/2015/wordml/symex" xmlns:wpg="http://schemas.microsoft.com/office/word/2010/wordprocessingGroup" xmlns:wpi="http://schemas.microsoft.com/office/word/2010/wordprocessingInk" xmlns:wne="http://schemas.microsoft.com/office/word/2006/wordml" xmlns:wps="http://schemas.microsoft.com/office/word/2010/wordprocessingShape" mc:Ignorable="w14 w15 w16se w16cid wp14">
+  <w:p>
+    <w:pPr>
+      <w:pStyle w:val="Header"/>
+    </w:pPr>
+  </w:p>
+</w:hdr>
+</file>
+
 <file path=word/numbering.xml><?xml version="1.0" encoding="utf-8"?>
-<w:numbering xmlns:wpc="http://schemas.microsoft.com/office/word/2010/wordprocessingCanvas" xmlns:cx="http://schemas.microsoft.com/office/drawing/2014/chartex" xmlns:cx1="http://schemas.microsoft.com/office/drawing/2015/9/8/chartex" xmlns:cx2="http://schemas.microsoft.com/office/drawing/2015/10/21/chartex" xmlns:cx3="http://schemas.microsoft.com/office/drawing/2016/5/9/chartex" xmlns:cx4="http://schemas.microsoft.com/office/drawing/2016/5/10/chartex" xmlns:cx5="http://schemas.microsoft.com/office/drawing/2016/5/11/chartex" xmlns:mc="http://schemas.openxmlformats.org/markup-compatibility/2006" xmlns:o="urn:schemas-microsoft-com:office:office" xmlns:r="http://schemas.openxmlformats.org/officeDocument/2006/relationships" xmlns:m="http://schemas.openxmlformats.org/officeDocument/2006/math" xmlns:v="urn:schemas-microsoft-com:vml" xmlns:wp14="http://schemas.microsoft.com/office/word/2010/wordprocessingDrawing" xmlns:wp="http://schemas.openxmlformats.org/drawingml/2006/wordprocessingDrawing" xmlns:w10="urn:schemas-microsoft-com:office:word" xmlns:w="http://schemas.openxmlformats.org/wordprocessingml/2006/main" xmlns:w14="http://schemas.microsoft.com/office/word/2010/wordml" xmlns:w15="http://schemas.microsoft.com/office/word/2012/wordml" xmlns:w16se="http://schemas.microsoft.com/office/word/2015/wordml/symex" xmlns:wpg="http://schemas.microsoft.com/office/word/2010/wordprocessingGroup" xmlns:wpi="http://schemas.microsoft.com/office/word/2010/wordprocessingInk" xmlns:wne="http://schemas.microsoft.com/office/word/2006/wordml" xmlns:wps="http://schemas.microsoft.com/office/word/2010/wordprocessingShape" mc:Ignorable="w14 w15 w16se wp14">
+<w:numbering xmlns:wpc="http://schemas.microsoft.com/office/word/2010/wordprocessingCanvas" xmlns:cx="http://schemas.microsoft.com/office/drawing/2014/chartex" xmlns:cx1="http://schemas.microsoft.com/office/drawing/2015/9/8/chartex" xmlns:cx2="http://schemas.microsoft.com/office/drawing/2015/10/21/chartex" xmlns:cx3="http://schemas.microsoft.com/office/drawing/2016/5/9/chartex" xmlns:cx4="http://schemas.microsoft.com/office/drawing/2016/5/10/chartex" xmlns:cx5="http://schemas.microsoft.com/office/drawing/2016/5/11/chartex" xmlns:cx6="http://schemas.microsoft.com/office/drawing/2016/5/12/chartex" xmlns:cx7="http://schemas.microsoft.com/office/drawing/2016/5/13/chartex" xmlns:cx8="http://schemas.microsoft.com/office/drawing/2016/5/14/chartex" xmlns:mc="http://schemas.openxmlformats.org/markup-compatibility/2006" xmlns:aink="http://schemas.microsoft.com/office/drawing/2016/ink" xmlns:am3d="http://schemas.microsoft.com/office/drawing/2017/model3d" xmlns:o="urn:schemas-microsoft-com:office:office" xmlns:r="http://schemas.openxmlformats.org/officeDocument/2006/relationships" xmlns:m="http://schemas.openxmlformats.org/officeDocument/2006/math" xmlns:v="urn:schemas-microsoft-com:vml" xmlns:wp14="http://schemas.microsoft.com/office/word/2010/wordprocessingDrawing" xmlns:wp="http://schemas.openxmlformats.org/drawingml/2006/wordprocessingDrawing" xmlns:w10="urn:schemas-microsoft-com:office:word" xmlns:w="http://schemas.openxmlformats.org/wordprocessingml/2006/main" xmlns:w14="http://schemas.microsoft.com/office/word/2010/wordml" xmlns:w15="http://schemas.microsoft.com/office/word/2012/wordml" xmlns:w16cid="http://schemas.microsoft.com/office/word/2016/wordml/cid" xmlns:w16se="http://schemas.microsoft.com/office/word/2015/wordml/symex" xmlns:wpg="http://schemas.microsoft.com/office/word/2010/wordprocessingGroup" xmlns:wpi="http://schemas.microsoft.com/office/word/2010/wordprocessingInk" xmlns:wne="http://schemas.microsoft.com/office/word/2006/wordml" xmlns:wps="http://schemas.microsoft.com/office/word/2010/wordprocessingShape" mc:Ignorable="w14 w15 w16se w16cid wp14">
   <w:abstractNum w:abstractNumId="0" w15:restartNumberingAfterBreak="0">
     <w:nsid w:val="01041442"/>
     <w:multiLevelType w:val="hybridMultilevel"/>
@@ -8830,7 +8914,7 @@
 </file>
 
 <file path=word/styles.xml><?xml version="1.0" encoding="utf-8"?>
-<w:styles xmlns:mc="http://schemas.openxmlformats.org/markup-compatibility/2006" xmlns:r="http://schemas.openxmlformats.org/officeDocument/2006/relationships" xmlns:w="http://schemas.openxmlformats.org/wordprocessingml/2006/main" xmlns:w14="http://schemas.microsoft.com/office/word/2010/wordml" xmlns:w15="http://schemas.microsoft.com/office/word/2012/wordml" xmlns:w16se="http://schemas.microsoft.com/office/word/2015/wordml/symex" mc:Ignorable="w14 w15 w16se">
+<w:styles xmlns:mc="http://schemas.openxmlformats.org/markup-compatibility/2006" xmlns:r="http://schemas.openxmlformats.org/officeDocument/2006/relationships" xmlns:w="http://schemas.openxmlformats.org/wordprocessingml/2006/main" xmlns:w14="http://schemas.microsoft.com/office/word/2010/wordml" xmlns:w15="http://schemas.microsoft.com/office/word/2012/wordml" xmlns:w16cid="http://schemas.microsoft.com/office/word/2016/wordml/cid" xmlns:w16se="http://schemas.microsoft.com/office/word/2015/wordml/symex" mc:Ignorable="w14 w15 w16se w16cid">
   <w:docDefaults>
     <w:rPrDefault>
       <w:rPr>
@@ -8846,7 +8930,7 @@
       </w:pPr>
     </w:pPrDefault>
   </w:docDefaults>
-  <w:latentStyles w:defLockedState="0" w:defUIPriority="99" w:defSemiHidden="0" w:defUnhideWhenUsed="0" w:defQFormat="0" w:count="374">
+  <w:latentStyles w:defLockedState="0" w:defUIPriority="99" w:defSemiHidden="0" w:defUnhideWhenUsed="0" w:defQFormat="0" w:count="375">
     <w:lsdException w:name="Normal" w:uiPriority="0" w:qFormat="1"/>
     <w:lsdException w:name="heading 1" w:uiPriority="9" w:qFormat="1"/>
     <w:lsdException w:name="heading 2" w:semiHidden="1" w:uiPriority="9" w:unhideWhenUsed="1" w:qFormat="1"/>
@@ -8952,7 +9036,6 @@
     <w:lsdException w:name="HTML Sample" w:semiHidden="1" w:unhideWhenUsed="1"/>
     <w:lsdException w:name="HTML Typewriter" w:semiHidden="1" w:unhideWhenUsed="1"/>
     <w:lsdException w:name="HTML Variable" w:semiHidden="1" w:unhideWhenUsed="1"/>
-    <w:lsdException w:name="Normal Table" w:semiHidden="1" w:unhideWhenUsed="1"/>
     <w:lsdException w:name="annotation subject" w:semiHidden="1" w:unhideWhenUsed="1"/>
     <w:lsdException w:name="No List" w:semiHidden="1" w:unhideWhenUsed="1"/>
     <w:lsdException w:name="Outline List 1" w:semiHidden="1" w:unhideWhenUsed="1"/>
@@ -8999,10 +9082,8 @@
     <w:lsdException w:name="Table Subtle 2" w:semiHidden="1" w:unhideWhenUsed="1"/>
     <w:lsdException w:name="Table Web 1" w:semiHidden="1" w:unhideWhenUsed="1"/>
     <w:lsdException w:name="Table Web 2" w:semiHidden="1" w:unhideWhenUsed="1"/>
-    <w:lsdException w:name="Table Web 3" w:semiHidden="1" w:unhideWhenUsed="1"/>
     <w:lsdException w:name="Balloon Text" w:semiHidden="1" w:unhideWhenUsed="1"/>
     <w:lsdException w:name="Table Grid" w:uiPriority="39"/>
-    <w:lsdException w:name="Table Theme" w:semiHidden="1" w:unhideWhenUsed="1"/>
     <w:lsdException w:name="Placeholder Text" w:semiHidden="1"/>
     <w:lsdException w:name="No Spacing" w:uiPriority="1" w:qFormat="1"/>
     <w:lsdException w:name="Light Shading" w:uiPriority="60"/>
@@ -9221,6 +9302,7 @@
     <w:lsdException w:name="Mention" w:semiHidden="1" w:unhideWhenUsed="1"/>
     <w:lsdException w:name="Smart Hyperlink" w:semiHidden="1" w:unhideWhenUsed="1"/>
     <w:lsdException w:name="Hashtag" w:semiHidden="1" w:unhideWhenUsed="1"/>
+    <w:lsdException w:name="Unresolved Mention" w:semiHidden="1" w:unhideWhenUsed="1"/>
   </w:latentStyles>
   <w:style w:type="paragraph" w:default="1" w:styleId="Normal">
     <w:name w:val="Normal"/>
@@ -9272,7 +9354,6 @@
   <w:style w:type="character" w:default="1" w:styleId="DefaultParagraphFont">
     <w:name w:val="Default Paragraph Font"/>
     <w:uiPriority w:val="1"/>
-    <w:semiHidden/>
     <w:unhideWhenUsed/>
   </w:style>
   <w:style w:type="table" w:default="1" w:styleId="TableNormal">
@@ -9937,29 +10018,6 @@
 </file>
 
 <file path=customXml/item1.xml><?xml version="1.0" encoding="utf-8"?>
-<?mso-contentType ?>
-<FormTemplates xmlns="http://schemas.microsoft.com/sharepoint/v3/contenttype/forms">
-  <Display>DocumentLibraryForm</Display>
-  <Edit>DocumentLibraryForm</Edit>
-  <New>DocumentLibraryForm</New>
-</FormTemplates>
-</file>
-
-<file path=customXml/item2.xml><?xml version="1.0" encoding="utf-8"?>
-<p:properties xmlns:p="http://schemas.microsoft.com/office/2006/metadata/properties" xmlns:xsi="http://www.w3.org/2001/XMLSchema-instance" xmlns:pc="http://schemas.microsoft.com/office/infopath/2007/PartnerControls">
-  <documentManagement>
-    <SharedWithUsers xmlns="636b0322-90fb-440c-9cbc-22749e7231e9">
-      <UserInfo>
-        <DisplayName>Rachel Nizhnikov</DisplayName>
-        <AccountId>21</AccountId>
-        <AccountType/>
-      </UserInfo>
-    </SharedWithUsers>
-  </documentManagement>
-</p:properties>
-</file>
-
-<file path=customXml/item3.xml><?xml version="1.0" encoding="utf-8"?>
 <ct:contentTypeSchema xmlns:ct="http://schemas.microsoft.com/office/2006/metadata/contentType" xmlns:ma="http://schemas.microsoft.com/office/2006/metadata/properties/metaAttributes" ct:_="" ma:_="" ma:contentTypeName="Document" ma:contentTypeID="0x010100391E57C78B9F604FB8BAD296D1460E2A" ma:contentTypeVersion="1" ma:contentTypeDescription="Create a new document." ma:contentTypeScope="" ma:versionID="fb382fe2362acd2155f454904f478e4d">
   <xsd:schema xmlns:xsd="http://www.w3.org/2001/XMLSchema" xmlns:xs="http://www.w3.org/2001/XMLSchema" xmlns:p="http://schemas.microsoft.com/office/2006/metadata/properties" xmlns:ns3="636b0322-90fb-440c-9cbc-22749e7231e9" targetNamespace="http://schemas.microsoft.com/office/2006/metadata/properties" ma:root="true" ma:fieldsID="b9887c63ce4710c1aeb75a5f03aecb69" ns3:_="">
     <xsd:import namespace="636b0322-90fb-440c-9cbc-22749e7231e9"/>
@@ -10099,29 +10157,34 @@
 </ct:contentTypeSchema>
 </file>
 
+<file path=customXml/item2.xml><?xml version="1.0" encoding="utf-8"?>
+<p:properties xmlns:p="http://schemas.microsoft.com/office/2006/metadata/properties" xmlns:xsi="http://www.w3.org/2001/XMLSchema-instance" xmlns:pc="http://schemas.microsoft.com/office/infopath/2007/PartnerControls">
+  <documentManagement>
+    <SharedWithUsers xmlns="636b0322-90fb-440c-9cbc-22749e7231e9">
+      <UserInfo>
+        <DisplayName>Rachel Nizhnikov</DisplayName>
+        <AccountId>21</AccountId>
+        <AccountType/>
+      </UserInfo>
+    </SharedWithUsers>
+  </documentManagement>
+</p:properties>
+</file>
+
+<file path=customXml/item3.xml><?xml version="1.0" encoding="utf-8"?>
+<?mso-contentType ?>
+<FormTemplates xmlns="http://schemas.microsoft.com/sharepoint/v3/contenttype/forms">
+  <Display>DocumentLibraryForm</Display>
+  <Edit>DocumentLibraryForm</Edit>
+  <New>DocumentLibraryForm</New>
+</FormTemplates>
+</file>
+
 <file path=customXml/item4.xml><?xml version="1.0" encoding="utf-8"?>
 <b:Sources xmlns:b="http://schemas.openxmlformats.org/officeDocument/2006/bibliography" xmlns="http://schemas.openxmlformats.org/officeDocument/2006/bibliography" SelectedStyle="\APASixthEditionOfficeOnline.xsl" StyleName="APA" Version="6"/>
 </file>
 
 <file path=customXml/itemProps1.xml><?xml version="1.0" encoding="utf-8"?>
-<ds:datastoreItem xmlns:ds="http://schemas.openxmlformats.org/officeDocument/2006/customXml" ds:itemID="{C4CFD253-4EFA-404C-8C1C-65E19D3D22E9}">
-  <ds:schemaRefs>
-    <ds:schemaRef ds:uri="http://schemas.microsoft.com/sharepoint/v3/contenttype/forms"/>
-  </ds:schemaRefs>
-</ds:datastoreItem>
-</file>
-
-<file path=customXml/itemProps2.xml><?xml version="1.0" encoding="utf-8"?>
-<ds:datastoreItem xmlns:ds="http://schemas.openxmlformats.org/officeDocument/2006/customXml" ds:itemID="{531F6DDD-182A-4D16-9226-8550A4C0EFF3}">
-  <ds:schemaRefs>
-    <ds:schemaRef ds:uri="http://schemas.microsoft.com/office/2006/metadata/properties"/>
-    <ds:schemaRef ds:uri="http://schemas.microsoft.com/office/infopath/2007/PartnerControls"/>
-    <ds:schemaRef ds:uri="636b0322-90fb-440c-9cbc-22749e7231e9"/>
-  </ds:schemaRefs>
-</ds:datastoreItem>
-</file>
-
-<file path=customXml/itemProps3.xml><?xml version="1.0" encoding="utf-8"?>
 <ds:datastoreItem xmlns:ds="http://schemas.openxmlformats.org/officeDocument/2006/customXml" ds:itemID="{628304F4-7E48-4A03-A994-327B516D3993}">
   <ds:schemaRefs>
     <ds:schemaRef ds:uri="http://schemas.microsoft.com/office/2006/metadata/contentType"/>
@@ -10139,8 +10202,26 @@
 </ds:datastoreItem>
 </file>
 
+<file path=customXml/itemProps2.xml><?xml version="1.0" encoding="utf-8"?>
+<ds:datastoreItem xmlns:ds="http://schemas.openxmlformats.org/officeDocument/2006/customXml" ds:itemID="{531F6DDD-182A-4D16-9226-8550A4C0EFF3}">
+  <ds:schemaRefs>
+    <ds:schemaRef ds:uri="http://schemas.microsoft.com/office/2006/metadata/properties"/>
+    <ds:schemaRef ds:uri="http://schemas.microsoft.com/office/infopath/2007/PartnerControls"/>
+    <ds:schemaRef ds:uri="636b0322-90fb-440c-9cbc-22749e7231e9"/>
+  </ds:schemaRefs>
+</ds:datastoreItem>
+</file>
+
+<file path=customXml/itemProps3.xml><?xml version="1.0" encoding="utf-8"?>
+<ds:datastoreItem xmlns:ds="http://schemas.openxmlformats.org/officeDocument/2006/customXml" ds:itemID="{C4CFD253-4EFA-404C-8C1C-65E19D3D22E9}">
+  <ds:schemaRefs>
+    <ds:schemaRef ds:uri="http://schemas.microsoft.com/sharepoint/v3/contenttype/forms"/>
+  </ds:schemaRefs>
+</ds:datastoreItem>
+</file>
+
 <file path=customXml/itemProps4.xml><?xml version="1.0" encoding="utf-8"?>
-<ds:datastoreItem xmlns:ds="http://schemas.openxmlformats.org/officeDocument/2006/customXml" ds:itemID="{CBA7A225-DA5C-46E1-BCB6-E669B1D1E1BE}">
+<ds:datastoreItem xmlns:ds="http://schemas.openxmlformats.org/officeDocument/2006/customXml" ds:itemID="{06CE8A63-4E8B-4491-87AF-548F99F5812C}">
   <ds:schemaRefs>
     <ds:schemaRef ds:uri="http://schemas.openxmlformats.org/officeDocument/2006/bibliography"/>
   </ds:schemaRefs>

</xml_diff>